<commit_message>
Fixed feature model report
</commit_message>
<xml_diff>
--- a/doc/Feature model report.docx
+++ b/doc/Feature model report.docx
@@ -163,6 +163,7 @@
       <w:bookmarkStart w:id="3" w:name="_Toc66203112"/>
       <w:bookmarkStart w:id="4" w:name="_Toc66204063"/>
       <w:bookmarkStart w:id="5" w:name="_Toc66204174"/>
+      <w:proofErr w:type="spellStart"/>
       <w:r>
         <w:rPr>
           <w:color w:val="4472C4" w:themeColor="accent1"/>
@@ -175,6 +176,7 @@
       <w:bookmarkEnd w:id="3"/>
       <w:bookmarkEnd w:id="4"/>
       <w:bookmarkEnd w:id="5"/>
+      <w:proofErr w:type="spellEnd"/>
     </w:p>
     <w:p>
       <w:pPr>
@@ -201,7 +203,21 @@
         <w:rPr>
           <w:lang w:val="es-ES"/>
         </w:rPr>
-        <w:t xml:space="preserve">Guillermo Diz Gil </w:t>
+        <w:t xml:space="preserve">Guillermo </w:t>
+      </w:r>
+      <w:proofErr w:type="spellStart"/>
+      <w:r>
+        <w:rPr>
+          <w:lang w:val="es-ES"/>
+        </w:rPr>
+        <w:t>Diz</w:t>
+      </w:r>
+      <w:proofErr w:type="spellEnd"/>
+      <w:r>
+        <w:rPr>
+          <w:lang w:val="es-ES"/>
+        </w:rPr>
+        <w:t xml:space="preserve"> Gil </w:t>
       </w:r>
     </w:p>
     <w:p>
@@ -255,7 +271,21 @@
         <w:rPr>
           <w:lang w:val="en-GB"/>
         </w:rPr>
-        <w:t xml:space="preserve">George Laurentiu Bogdan </w:t>
+        <w:t xml:space="preserve">George </w:t>
+      </w:r>
+      <w:proofErr w:type="spellStart"/>
+      <w:r>
+        <w:rPr>
+          <w:lang w:val="en-GB"/>
+        </w:rPr>
+        <w:t>Laurentiu</w:t>
+      </w:r>
+      <w:proofErr w:type="spellEnd"/>
+      <w:r>
+        <w:rPr>
+          <w:lang w:val="en-GB"/>
+        </w:rPr>
+        <w:t xml:space="preserve"> Bogdan </w:t>
       </w:r>
     </w:p>
     <w:p>
@@ -316,7 +346,21 @@
         <w:rPr>
           <w:lang w:val="es-ES"/>
         </w:rPr>
-        <w:t>Rafael Corchuelo Gil</w:t>
+        <w:t xml:space="preserve">Rafael </w:t>
+      </w:r>
+      <w:proofErr w:type="spellStart"/>
+      <w:r>
+        <w:rPr>
+          <w:lang w:val="es-ES"/>
+        </w:rPr>
+        <w:t>Corchuelo</w:t>
+      </w:r>
+      <w:proofErr w:type="spellEnd"/>
+      <w:r>
+        <w:rPr>
+          <w:lang w:val="es-ES"/>
+        </w:rPr>
+        <w:t xml:space="preserve"> Gil</w:t>
       </w:r>
     </w:p>
     <w:p>
@@ -517,8 +561,21 @@
             </w:rPr>
           </w:pPr>
           <w:r>
-            <w:t>Table of contents</w:t>
+            <w:t xml:space="preserve">Table </w:t>
           </w:r>
+          <w:proofErr w:type="spellStart"/>
+          <w:r>
+            <w:t>of</w:t>
+          </w:r>
+          <w:proofErr w:type="spellEnd"/>
+          <w:r>
+            <w:t xml:space="preserve"> </w:t>
+          </w:r>
+          <w:proofErr w:type="spellStart"/>
+          <w:r>
+            <w:t>contents</w:t>
+          </w:r>
+          <w:proofErr w:type="spellEnd"/>
           <w:r>
             <w:rPr>
               <w:rFonts w:asciiTheme="minorHAnsi" w:hAnsiTheme="minorHAnsi" w:cstheme="minorHAnsi"/>
@@ -1448,13 +1505,7 @@
               <w:t>text</w:t>
             </w:r>
             <w:r>
-              <w:t xml:space="preserve"> attribute cannot be blank. In addition, it </w:t>
-            </w:r>
-            <w:r>
-              <w:t>must</w:t>
-            </w:r>
-            <w:r>
-              <w:t xml:space="preserve"> be at least </w:t>
+              <w:t xml:space="preserve"> attribute cannot be blank. In addition, it must be at least </w:t>
             </w:r>
             <w:r>
               <w:t>1</w:t>
@@ -1678,7 +1729,10 @@
               <w:cnfStyle w:val="000000100000" w:firstRow="0" w:lastRow="0" w:firstColumn="0" w:lastColumn="0" w:oddVBand="0" w:evenVBand="0" w:oddHBand="1" w:evenHBand="0" w:firstRowFirstColumn="0" w:firstRowLastColumn="0" w:lastRowFirstColumn="0" w:lastRowLastColumn="0"/>
             </w:pPr>
             <w:r>
-              <w:t>Tasks that are not finished</w:t>
+              <w:t>Public t</w:t>
+            </w:r>
+            <w:r>
+              <w:t>asks that are not finished</w:t>
             </w:r>
             <w:r>
               <w:t>.</w:t>
@@ -1728,7 +1782,10 @@
               <w:cnfStyle w:val="000000000000" w:firstRow="0" w:lastRow="0" w:firstColumn="0" w:lastColumn="0" w:oddVBand="0" w:evenVBand="0" w:oddHBand="0" w:evenHBand="0" w:firstRowFirstColumn="0" w:firstRowLastColumn="0" w:lastRowFirstColumn="0" w:lastRowLastColumn="0"/>
             </w:pPr>
             <w:r>
-              <w:t xml:space="preserve">Tasks that are not finished </w:t>
+              <w:t>Public t</w:t>
+            </w:r>
+            <w:r>
+              <w:t xml:space="preserve">asks that are not finished </w:t>
             </w:r>
           </w:p>
           <w:p>
@@ -1836,7 +1893,10 @@
               <w:cnfStyle w:val="000000100000" w:firstRow="0" w:lastRow="0" w:firstColumn="0" w:lastColumn="0" w:oddVBand="0" w:evenVBand="0" w:oddHBand="1" w:evenHBand="0" w:firstRowFirstColumn="0" w:firstRowLastColumn="0" w:lastRowFirstColumn="0" w:lastRowLastColumn="0"/>
             </w:pPr>
             <w:r>
-              <w:t>Tasks that are finished</w:t>
+              <w:t>Public t</w:t>
+            </w:r>
+            <w:r>
+              <w:t>asks that are finished</w:t>
             </w:r>
             <w:r>
               <w:t>.</w:t>
@@ -1889,7 +1949,10 @@
               <w:cnfStyle w:val="000000000000" w:firstRow="0" w:lastRow="0" w:firstColumn="0" w:lastColumn="0" w:oddVBand="0" w:evenVBand="0" w:oddHBand="0" w:evenHBand="0" w:firstRowFirstColumn="0" w:firstRowLastColumn="0" w:lastRowFirstColumn="0" w:lastRowLastColumn="0"/>
             </w:pPr>
             <w:r>
-              <w:t>Tasks that are finished</w:t>
+              <w:t>Public t</w:t>
+            </w:r>
+            <w:r>
+              <w:t>asks that are finished</w:t>
             </w:r>
             <w:r>
               <w:t>.</w:t>
@@ -2331,13 +2394,7 @@
               <w:t>1</w:t>
             </w:r>
             <w:r>
-              <w:t xml:space="preserve"> </w:t>
-            </w:r>
-            <w:r>
-              <w:t>character</w:t>
-            </w:r>
-            <w:r>
-              <w:t xml:space="preserve"> and no more than </w:t>
+              <w:t xml:space="preserve"> character and no more than </w:t>
             </w:r>
             <w:r>
               <w:t>80</w:t>
@@ -2459,9 +2516,11 @@
             <w:r>
               <w:t xml:space="preserve">The </w:t>
             </w:r>
+            <w:proofErr w:type="spellStart"/>
             <w:r>
               <w:t>startPeriod</w:t>
             </w:r>
+            <w:proofErr w:type="spellEnd"/>
             <w:r>
               <w:t xml:space="preserve"> </w:t>
             </w:r>
@@ -2490,9 +2549,11 @@
             <w:r>
               <w:t xml:space="preserve">The </w:t>
             </w:r>
+            <w:proofErr w:type="spellStart"/>
             <w:r>
               <w:t>endPeriod</w:t>
             </w:r>
+            <w:proofErr w:type="spellEnd"/>
             <w:r>
               <w:t xml:space="preserve"> </w:t>
             </w:r>
@@ -2659,13 +2720,7 @@
               <w:cnfStyle w:val="000000000000" w:firstRow="0" w:lastRow="0" w:firstColumn="0" w:lastColumn="0" w:oddVBand="0" w:evenVBand="0" w:oddHBand="0" w:evenHBand="0" w:firstRowFirstColumn="0" w:firstRowLastColumn="0" w:lastRowFirstColumn="0" w:lastRowLastColumn="0"/>
             </w:pPr>
             <w:r>
-              <w:t xml:space="preserve">The </w:t>
-            </w:r>
-            <w:r>
-              <w:t>manager</w:t>
-            </w:r>
-            <w:r>
-              <w:t xml:space="preserve"> must be the owner of the task.</w:t>
+              <w:t>The manager must be the owner of the task.</w:t>
             </w:r>
           </w:p>
           <w:p>
@@ -2916,9 +2971,11 @@
             <w:r>
               <w:t xml:space="preserve">The </w:t>
             </w:r>
+            <w:proofErr w:type="spellStart"/>
             <w:r>
               <w:t>startPeriod</w:t>
             </w:r>
+            <w:proofErr w:type="spellEnd"/>
             <w:r>
               <w:t xml:space="preserve"> </w:t>
             </w:r>
@@ -2947,9 +3004,11 @@
             <w:r>
               <w:t xml:space="preserve">The </w:t>
             </w:r>
+            <w:proofErr w:type="spellStart"/>
             <w:r>
               <w:t>endPeriod</w:t>
             </w:r>
+            <w:proofErr w:type="spellEnd"/>
             <w:r>
               <w:t xml:space="preserve"> </w:t>
             </w:r>
@@ -3351,12 +3410,14 @@
         </w:rPr>
         <w:t>Administrator/</w:t>
       </w:r>
+      <w:proofErr w:type="spellStart"/>
       <w:r>
         <w:rPr>
           <w:rStyle w:val="Ttulo1Car"/>
         </w:rPr>
         <w:t>SpamThreshold</w:t>
       </w:r>
+      <w:proofErr w:type="spellEnd"/>
       <w:r>
         <w:rPr>
           <w:rStyle w:val="Ttulo1Car"/>
@@ -3434,7 +3495,15 @@
               <w:cnfStyle w:val="000000100000" w:firstRow="0" w:lastRow="0" w:firstColumn="0" w:lastColumn="0" w:oddVBand="0" w:evenVBand="0" w:oddHBand="1" w:evenHBand="0" w:firstRowFirstColumn="0" w:firstRowLastColumn="0" w:lastRowFirstColumn="0" w:lastRowLastColumn="0"/>
             </w:pPr>
             <w:r>
-              <w:t>The SpamThreshold must be in final mode</w:t>
+              <w:t xml:space="preserve">The </w:t>
+            </w:r>
+            <w:proofErr w:type="spellStart"/>
+            <w:r>
+              <w:t>SpamThreshold</w:t>
+            </w:r>
+            <w:proofErr w:type="spellEnd"/>
+            <w:r>
+              <w:t xml:space="preserve"> must be in final mode</w:t>
             </w:r>
             <w:r>
               <w:t>.</w:t>
@@ -3509,7 +3578,21 @@
           <w:rStyle w:val="Ttulo1Car"/>
         </w:rPr>
         <w:lastRenderedPageBreak/>
-        <w:t>Administrator/SpamWord feature</w:t>
+        <w:t>Administrator/</w:t>
+      </w:r>
+      <w:proofErr w:type="spellStart"/>
+      <w:r>
+        <w:rPr>
+          <w:rStyle w:val="Ttulo1Car"/>
+        </w:rPr>
+        <w:t>SpamWord</w:t>
+      </w:r>
+      <w:proofErr w:type="spellEnd"/>
+      <w:r>
+        <w:rPr>
+          <w:rStyle w:val="Ttulo1Car"/>
+        </w:rPr>
+        <w:t xml:space="preserve"> feature</w:t>
       </w:r>
       <w:bookmarkEnd w:id="14"/>
     </w:p>
@@ -3613,13 +3696,21 @@
               <w:cnfStyle w:val="000000000000" w:firstRow="0" w:lastRow="0" w:firstColumn="0" w:lastColumn="0" w:oddVBand="0" w:evenVBand="0" w:oddHBand="0" w:evenHBand="0" w:firstRowFirstColumn="0" w:firstRowLastColumn="0" w:lastRowFirstColumn="0" w:lastRowLastColumn="0"/>
             </w:pPr>
             <w:r>
-              <w:t>The S</w:t>
+              <w:t xml:space="preserve">The </w:t>
+            </w:r>
+            <w:proofErr w:type="spellStart"/>
+            <w:r>
+              <w:t>S</w:t>
             </w:r>
             <w:r>
               <w:t>pam</w:t>
             </w:r>
             <w:r>
-              <w:t>Word must be in final mode</w:t>
+              <w:t>Word</w:t>
+            </w:r>
+            <w:proofErr w:type="spellEnd"/>
+            <w:r>
+              <w:t xml:space="preserve"> must be in final mode</w:t>
             </w:r>
             <w:r>
               <w:t>.</w:t>
@@ -3693,8 +3784,13 @@
               </w:numPr>
               <w:cnfStyle w:val="000000100000" w:firstRow="0" w:lastRow="0" w:firstColumn="0" w:lastColumn="0" w:oddVBand="0" w:evenVBand="0" w:oddHBand="1" w:evenHBand="0" w:firstRowFirstColumn="0" w:firstRowLastColumn="0" w:lastRowFirstColumn="0" w:lastRowLastColumn="0"/>
             </w:pPr>
-            <w:r>
-              <w:t>SpamWord reference must be unique</w:t>
+            <w:proofErr w:type="spellStart"/>
+            <w:r>
+              <w:t>SpamWord</w:t>
+            </w:r>
+            <w:proofErr w:type="spellEnd"/>
+            <w:r>
+              <w:t xml:space="preserve"> reference must be unique</w:t>
             </w:r>
             <w:r>
               <w:t>.</w:t>
@@ -3728,7 +3824,15 @@
               <w:cnfStyle w:val="000000000000" w:firstRow="0" w:lastRow="0" w:firstColumn="0" w:lastColumn="0" w:oddVBand="0" w:evenVBand="0" w:oddHBand="0" w:evenHBand="0" w:firstRowFirstColumn="0" w:firstRowLastColumn="0" w:lastRowFirstColumn="0" w:lastRowLastColumn="0"/>
             </w:pPr>
             <w:r>
-              <w:t>The SpamWord must be in draft mode</w:t>
+              <w:t xml:space="preserve">The </w:t>
+            </w:r>
+            <w:proofErr w:type="spellStart"/>
+            <w:r>
+              <w:t>SpamWord</w:t>
+            </w:r>
+            <w:proofErr w:type="spellEnd"/>
+            <w:r>
+              <w:t xml:space="preserve"> must be in draft mode</w:t>
             </w:r>
           </w:p>
         </w:tc>

</xml_diff>

<commit_message>
Updated feature model report
</commit_message>
<xml_diff>
--- a/doc/Feature model report.docx
+++ b/doc/Feature model report.docx
@@ -135,7 +135,7 @@
       </w:pPr>
     </w:p>
     <w:p>
-      <w:hyperlink r:id="rId7" w:history="1">
+      <w:hyperlink r:id="rId8" w:history="1">
         <w:r>
           <w:rPr>
             <w:rStyle w:val="Hipervnculo"/>
@@ -1286,8 +1286,8 @@
               <w:szCs w:val="24"/>
             </w:rPr>
             <w:sectPr>
-              <w:footerReference w:type="default" r:id="rId8"/>
-              <w:footerReference w:type="first" r:id="rId9"/>
+              <w:footerReference w:type="default" r:id="rId9"/>
+              <w:footerReference w:type="first" r:id="rId10"/>
               <w:pgSz w:w="11906" w:h="16838"/>
               <w:pgMar w:top="1417" w:right="1701" w:bottom="1417" w:left="1701" w:header="708" w:footer="708" w:gutter="0"/>
               <w:cols w:space="708"/>
@@ -1555,7 +1555,7 @@
               <w:t xml:space="preserve">. In addition, it must be at least </w:t>
             </w:r>
             <w:r>
-              <w:t>0</w:t>
+              <w:t>1</w:t>
             </w:r>
             <w:r>
               <w:t xml:space="preserve"> </w:t>
@@ -1788,22 +1788,6 @@
               <w:t xml:space="preserve">asks that are not finished </w:t>
             </w:r>
           </w:p>
-          <w:p>
-            <w:pPr>
-              <w:pStyle w:val="Prrafodelista"/>
-              <w:numPr>
-                <w:ilvl w:val="0"/>
-                <w:numId w:val="14"/>
-              </w:numPr>
-              <w:cnfStyle w:val="000000000000" w:firstRow="0" w:lastRow="0" w:firstColumn="0" w:lastColumn="0" w:oddVBand="0" w:evenVBand="0" w:oddHBand="0" w:evenHBand="0" w:firstRowFirstColumn="0" w:firstRowLastColumn="0" w:lastRowFirstColumn="0" w:lastRowLastColumn="0"/>
-            </w:pPr>
-            <w:r>
-              <w:t>The task must be in final mode; if is not, then the principal must be the owner</w:t>
-            </w:r>
-            <w:r>
-              <w:t>.</w:t>
-            </w:r>
-          </w:p>
         </w:tc>
       </w:tr>
     </w:tbl>
@@ -1958,32 +1942,10 @@
               <w:t>.</w:t>
             </w:r>
           </w:p>
-          <w:p>
-            <w:pPr>
-              <w:pStyle w:val="Prrafodelista"/>
-              <w:numPr>
-                <w:ilvl w:val="0"/>
-                <w:numId w:val="8"/>
-              </w:numPr>
-              <w:cnfStyle w:val="000000000000" w:firstRow="0" w:lastRow="0" w:firstColumn="0" w:lastColumn="0" w:oddVBand="0" w:evenVBand="0" w:oddHBand="0" w:evenHBand="0" w:firstRowFirstColumn="0" w:firstRowLastColumn="0" w:lastRowFirstColumn="0" w:lastRowLastColumn="0"/>
-            </w:pPr>
-            <w:r>
-              <w:t>The task must be in final mode; if is not, then the principal must be the owner</w:t>
-            </w:r>
-            <w:r>
-              <w:t>.</w:t>
-            </w:r>
-          </w:p>
         </w:tc>
       </w:tr>
     </w:tbl>
     <w:p/>
-    <w:p/>
-    <w:p/>
-    <w:p/>
-    <w:p/>
-    <w:p/>
-    <w:p/>
     <w:p>
       <w:pPr>
         <w:pStyle w:val="Ttulo1"/>
@@ -1996,7 +1958,6 @@
         <w:rPr>
           <w:rStyle w:val="Ttulo1Car"/>
         </w:rPr>
-        <w:lastRenderedPageBreak/>
         <w:t>Authenticated/Manager feature</w:t>
       </w:r>
       <w:bookmarkEnd w:id="10"/>
@@ -2086,10 +2047,10 @@
               <w:t xml:space="preserve">In addition, it must be at least </w:t>
             </w:r>
             <w:r>
-              <w:t>0</w:t>
-            </w:r>
-            <w:r>
-              <w:t xml:space="preserve"> characters and no more than </w:t>
+              <w:t>1</w:t>
+            </w:r>
+            <w:r>
+              <w:t xml:space="preserve"> character and no more than </w:t>
             </w:r>
             <w:r>
               <w:t>255</w:t>
@@ -2124,10 +2085,10 @@
               <w:t xml:space="preserve">In addition, it must be at least </w:t>
             </w:r>
             <w:r>
-              <w:t>0</w:t>
-            </w:r>
-            <w:r>
-              <w:t xml:space="preserve"> characters and no more than </w:t>
+              <w:t>1</w:t>
+            </w:r>
+            <w:r>
+              <w:t xml:space="preserve"> character and no more than </w:t>
             </w:r>
             <w:r>
               <w:t>255</w:t>
@@ -2162,6 +2123,7 @@
           </w:tcPr>
           <w:p>
             <w:r>
+              <w:lastRenderedPageBreak/>
               <w:t>UPDATE</w:t>
             </w:r>
           </w:p>
@@ -2492,7 +2454,7 @@
               <w:t xml:space="preserve">. In addition, it must be at least </w:t>
             </w:r>
             <w:r>
-              <w:t>0</w:t>
+              <w:t>1</w:t>
             </w:r>
             <w:r>
               <w:t xml:space="preserve"> character and no more than </w:t>
@@ -2767,7 +2729,13 @@
               <w:cnfStyle w:val="000000100000" w:firstRow="0" w:lastRow="0" w:firstColumn="0" w:lastColumn="0" w:oddVBand="0" w:evenVBand="0" w:oddHBand="1" w:evenHBand="0" w:firstRowFirstColumn="0" w:firstRowLastColumn="0" w:lastRowFirstColumn="0" w:lastRowLastColumn="0"/>
             </w:pPr>
             <w:r>
-              <w:t>The task must be in final mode; if is not, then the principal must be the owner</w:t>
+              <w:t xml:space="preserve">The manager </w:t>
+            </w:r>
+            <w:r>
+              <w:t>must be the owner</w:t>
+            </w:r>
+            <w:r>
+              <w:t xml:space="preserve"> of the task</w:t>
             </w:r>
             <w:r>
               <w:t>.</w:t>
@@ -2830,7 +2798,6 @@
               <w:cnfStyle w:val="000000000000" w:firstRow="0" w:lastRow="0" w:firstColumn="0" w:lastColumn="0" w:oddVBand="0" w:evenVBand="0" w:oddHBand="0" w:evenHBand="0" w:firstRowFirstColumn="0" w:firstRowLastColumn="0" w:lastRowFirstColumn="0" w:lastRowLastColumn="0"/>
             </w:pPr>
             <w:r>
-              <w:lastRenderedPageBreak/>
               <w:t xml:space="preserve">The </w:t>
             </w:r>
             <w:r>
@@ -2947,7 +2914,7 @@
               <w:t xml:space="preserve">. In addition, it must be at least </w:t>
             </w:r>
             <w:r>
-              <w:t>0</w:t>
+              <w:t>1</w:t>
             </w:r>
             <w:r>
               <w:t xml:space="preserve"> character and no more than </w:t>
@@ -3067,6 +3034,7 @@
               <w:cnfStyle w:val="000000000000" w:firstRow="0" w:lastRow="0" w:firstColumn="0" w:lastColumn="0" w:oddVBand="0" w:evenVBand="0" w:oddHBand="0" w:evenHBand="0" w:firstRowFirstColumn="0" w:firstRowLastColumn="0" w:lastRowFirstColumn="0" w:lastRowLastColumn="0"/>
             </w:pPr>
             <w:r>
+              <w:lastRenderedPageBreak/>
               <w:t xml:space="preserve">Start and end dates must be in the future at the time of </w:t>
             </w:r>
             <w:r>
@@ -3168,22 +3136,6 @@
             </w:pPr>
             <w:r>
               <w:t>The principal must be the owner of the task</w:t>
-            </w:r>
-            <w:r>
-              <w:t>.</w:t>
-            </w:r>
-          </w:p>
-          <w:p>
-            <w:pPr>
-              <w:pStyle w:val="Prrafodelista"/>
-              <w:numPr>
-                <w:ilvl w:val="0"/>
-                <w:numId w:val="9"/>
-              </w:numPr>
-              <w:cnfStyle w:val="000000100000" w:firstRow="0" w:lastRow="0" w:firstColumn="0" w:lastColumn="0" w:oddVBand="0" w:evenVBand="0" w:oddHBand="1" w:evenHBand="0" w:firstRowFirstColumn="0" w:firstRowLastColumn="0" w:lastRowFirstColumn="0" w:lastRowLastColumn="0"/>
-            </w:pPr>
-            <w:r>
-              <w:t>The task must be in draft mode</w:t>
             </w:r>
             <w:r>
               <w:t>.</w:t>
@@ -3278,10 +3230,10 @@
               <w:cnfStyle w:val="000000100000" w:firstRow="0" w:lastRow="0" w:firstColumn="0" w:lastColumn="0" w:oddVBand="0" w:evenVBand="0" w:oddHBand="1" w:evenHBand="0" w:firstRowFirstColumn="0" w:firstRowLastColumn="0" w:lastRowFirstColumn="0" w:lastRowLastColumn="0"/>
             </w:pPr>
             <w:r>
-              <w:t>The dashboard must be in final mode</w:t>
-            </w:r>
-            <w:r>
-              <w:t>.</w:t>
+              <w:t xml:space="preserve">The dashboard must </w:t>
+            </w:r>
+            <w:r>
+              <w:t>be read-only.</w:t>
             </w:r>
           </w:p>
           <w:p>
@@ -3503,10 +3455,10 @@
             </w:r>
             <w:proofErr w:type="spellEnd"/>
             <w:r>
-              <w:t xml:space="preserve"> must be in final mode</w:t>
-            </w:r>
-            <w:r>
-              <w:t>.</w:t>
+              <w:t xml:space="preserve"> must b</w:t>
+            </w:r>
+            <w:r>
+              <w:t>e read-only.</w:t>
             </w:r>
           </w:p>
         </w:tc>
@@ -3577,7 +3529,6 @@
         <w:rPr>
           <w:rStyle w:val="Ttulo1Car"/>
         </w:rPr>
-        <w:lastRenderedPageBreak/>
         <w:t>Administrator/</w:t>
       </w:r>
       <w:proofErr w:type="spellStart"/>
@@ -3710,10 +3661,10 @@
             </w:r>
             <w:proofErr w:type="spellEnd"/>
             <w:r>
-              <w:t xml:space="preserve"> must be in final mode</w:t>
-            </w:r>
-            <w:r>
-              <w:t>.</w:t>
+              <w:t xml:space="preserve"> must be </w:t>
+            </w:r>
+            <w:r>
+              <w:t>read-only.</w:t>
             </w:r>
           </w:p>
         </w:tc>
@@ -3817,23 +3768,8 @@
           <w:p>
             <w:pPr>
               <w:pStyle w:val="Prrafodelista"/>
-              <w:numPr>
-                <w:ilvl w:val="0"/>
-                <w:numId w:val="11"/>
-              </w:numPr>
               <w:cnfStyle w:val="000000000000" w:firstRow="0" w:lastRow="0" w:firstColumn="0" w:lastColumn="0" w:oddVBand="0" w:evenVBand="0" w:oddHBand="0" w:evenHBand="0" w:firstRowFirstColumn="0" w:firstRowLastColumn="0" w:lastRowFirstColumn="0" w:lastRowLastColumn="0"/>
             </w:pPr>
-            <w:r>
-              <w:t xml:space="preserve">The </w:t>
-            </w:r>
-            <w:proofErr w:type="spellStart"/>
-            <w:r>
-              <w:t>SpamWord</w:t>
-            </w:r>
-            <w:proofErr w:type="spellEnd"/>
-            <w:r>
-              <w:t xml:space="preserve"> must be in draft mode</w:t>
-            </w:r>
           </w:p>
         </w:tc>
       </w:tr>
@@ -6962,4 +6898,16 @@
     </a:ext>
   </a:extLst>
 </a:theme>
+</file>
+
+<file path=customXml/item1.xml><?xml version="1.0" encoding="utf-8"?>
+<b:Sources xmlns:b="http://schemas.openxmlformats.org/officeDocument/2006/bibliography" xmlns="http://schemas.openxmlformats.org/officeDocument/2006/bibliography" SelectedStyle="\APASixthEditionOfficeOnline.xsl" StyleName="APA" Version="6"/>
+</file>
+
+<file path=customXml/itemProps1.xml><?xml version="1.0" encoding="utf-8"?>
+<ds:datastoreItem xmlns:ds="http://schemas.openxmlformats.org/officeDocument/2006/customXml" ds:itemID="{4217E3EC-BB65-4D67-BEAD-388977A3CA45}">
+  <ds:schemaRefs>
+    <ds:schemaRef ds:uri="http://schemas.openxmlformats.org/officeDocument/2006/bibliography"/>
+  </ds:schemaRefs>
+</ds:datastoreItem>
 </file>
</xml_diff>